<commit_message>
Update Pemrograman Web dan Mobile.docx
</commit_message>
<xml_diff>
--- a/Pemrograman Web dan Mobile.docx
+++ b/Pemrograman Web dan Mobile.docx
@@ -62,18 +62,43 @@
             <w:tcW w:w="3969" w:type="dxa"/>
           </w:tcPr>
           <w:p>
-            <w:pPr>
-              <w:rPr>
-                <w:lang w:val="en-US"/>
-              </w:rPr>
-            </w:pPr>
             <w:r>
               <w:rPr>
                 <w:rFonts w:ascii="Arial" w:hAnsi="Arial" w:cs="Arial"/>
                 <w:color w:val="000000"/>
                 <w:lang w:val="en-US"/>
               </w:rPr>
-              <w:t>HTML-CSS</w:t>
+              <w:t>HTML</w:t>
+            </w:r>
+            <w:r>
+              <w:rPr>
+                <w:rFonts w:ascii="Arial" w:hAnsi="Arial" w:cs="Arial"/>
+                <w:color w:val="000000"/>
+                <w:lang w:val="en-US"/>
+              </w:rPr>
+              <w:t>-</w:t>
+            </w:r>
+            <w:r>
+              <w:rPr>
+                <w:rFonts w:ascii="Arial" w:hAnsi="Arial" w:cs="Arial"/>
+                <w:color w:val="000000"/>
+                <w:lang w:val="en-US"/>
+              </w:rPr>
+              <w:t>CSS</w:t>
+            </w:r>
+            <w:r>
+              <w:rPr>
+                <w:rFonts w:ascii="Arial" w:hAnsi="Arial" w:cs="Arial"/>
+                <w:color w:val="000000"/>
+              </w:rPr>
+              <w:t xml:space="preserve"> </w:t>
+            </w:r>
+            <w:r>
+              <w:rPr>
+                <w:rFonts w:ascii="Arial" w:hAnsi="Arial" w:cs="Arial"/>
+                <w:color w:val="000000"/>
+              </w:rPr>
+              <w:t>5-11</w:t>
             </w:r>
           </w:p>
         </w:tc>
@@ -93,7 +118,7 @@
                 <w:rFonts w:ascii="Arial" w:hAnsi="Arial" w:cs="Arial"/>
                 <w:color w:val="000000"/>
               </w:rPr>
-              <w:t>85</w:t>
+              <w:t>86</w:t>
             </w:r>
           </w:p>
         </w:tc>
@@ -119,13 +144,20 @@
           <w:b/>
           <w:bCs/>
         </w:rPr>
-        <w:t xml:space="preserve"> dan </w:t>
+        <w:t xml:space="preserve"> </w:t>
       </w:r>
       <w:r>
         <w:rPr>
           <w:b/>
           <w:bCs/>
         </w:rPr>
+        <w:t xml:space="preserve">Dan </w:t>
+      </w:r>
+      <w:r>
+        <w:rPr>
+          <w:b/>
+          <w:bCs/>
+        </w:rPr>
         <w:t>M</w:t>
       </w:r>
       <w:r>
@@ -140,279 +172,463 @@
           <w:b/>
           <w:bCs/>
         </w:rPr>
-        <w:t>dan Saya BISA</w:t>
-      </w:r>
-    </w:p>
-    <w:p>
-      <w:pPr>
+        <w:t xml:space="preserve">Dan </w:t>
+      </w:r>
+      <w:r>
+        <w:rPr>
+          <w:b/>
+          <w:bCs/>
+        </w:rPr>
+        <w:t>Saya BISA</w:t>
+      </w:r>
+    </w:p>
+    <w:p>
+      <w:r>
+        <w:t>1</w:t>
+      </w:r>
+      <w:r>
+        <w:rPr>
+          <w:b/>
+        </w:rPr>
+        <w:t xml:space="preserve">. </w:t>
+      </w:r>
+      <w:r>
+        <w:t>Penggunaan Properti Box-Sizing Untuk Menjaga Agar Kontainer Tetap Pada Ukuran Yang Di Setting Di CSS Meskipun Di Tambah Oleh Padding, Margin, Dan Border.</w:t>
+      </w:r>
+    </w:p>
+    <w:p>
+      <w:pPr>
+        <w:rPr>
+          <w:b/>
+        </w:rPr>
+      </w:pPr>
+      <w:r>
+        <w:t xml:space="preserve">2.  Mengatur </w:t>
+      </w:r>
+      <w:r>
+        <w:rPr>
+          <w:b/>
+          <w:i/>
+        </w:rPr>
+        <w:t>Padding</w:t>
+      </w:r>
+      <w:r>
+        <w:rPr>
+          <w:b/>
+          <w:i/>
+        </w:rPr>
+        <w:t xml:space="preserve">, </w:t>
+      </w:r>
+      <w:r>
+        <w:rPr>
+          <w:b/>
+          <w:i/>
+        </w:rPr>
+        <w:t>Border</w:t>
+      </w:r>
+      <w:r>
+        <w:rPr>
+          <w:b/>
+          <w:i/>
+        </w:rPr>
+        <w:t xml:space="preserve">, </w:t>
+      </w:r>
+      <w:r>
+        <w:rPr>
+          <w:b/>
+          <w:i/>
+        </w:rPr>
+        <w:t>Margin</w:t>
+      </w:r>
+    </w:p>
+    <w:p>
+      <w:r>
+        <w:t>3</w:t>
+      </w:r>
+      <w:r>
         <w:rPr>
           <w:lang w:val="en-US"/>
         </w:rPr>
-      </w:pPr>
-      <w:r>
-        <w:t>1</w:t>
-      </w:r>
-      <w:r>
-        <w:rPr>
-          <w:b/>
-        </w:rPr>
-        <w:t>.</w:t>
-      </w:r>
-      <w:r>
-        <w:rPr>
-          <w:b/>
-        </w:rPr>
+        <w:t xml:space="preserve">. </w:t>
+      </w:r>
+      <w:r>
+        <w:rPr>
+          <w:lang w:val="en-US"/>
+        </w:rPr>
+        <w:t>Me</w:t>
+      </w:r>
+      <w:r>
+        <w:t>n</w:t>
+      </w:r>
+      <w:r>
+        <w:rPr>
+          <w:lang w:val="en-US"/>
+        </w:rPr>
+        <w:t>gubah</w:t>
+      </w:r>
+      <w:r>
         <w:t xml:space="preserve"> </w:t>
       </w:r>
       <w:r>
+        <w:t>Ukuran Gambar Dengan Css</w:t>
+      </w:r>
+    </w:p>
+    <w:p>
+      <w:r>
+        <w:t xml:space="preserve">4. </w:t>
+      </w:r>
+      <w:r>
+        <w:t xml:space="preserve">Saya </w:t>
+      </w:r>
+      <w:r>
+        <w:t xml:space="preserve">Mengerti Pembuatan </w:t>
+      </w:r>
+      <w:r>
+        <w:rPr>
+          <w:i/>
+        </w:rPr>
+        <w:t>Text Wrapping</w:t>
+      </w:r>
+    </w:p>
+    <w:p>
+      <w:pPr>
         <w:rPr>
           <w:lang w:val="en-US"/>
         </w:rPr>
-        <w:t>Membuat struktur dasar HTML</w:t>
-      </w:r>
-    </w:p>
-    <w:p>
-      <w:pPr>
-        <w:rPr>
-          <w:b/>
+      </w:pPr>
+      <w:r>
+        <w:t xml:space="preserve">5. </w:t>
+      </w:r>
+      <w:r>
+        <w:rPr>
           <w:lang w:val="en-US"/>
         </w:rPr>
-      </w:pPr>
-      <w:r>
-        <w:t>2.</w:t>
+        <w:t xml:space="preserve">Tag Pembungkus Selain </w:t>
+      </w:r>
+      <w:r>
+        <w:rPr>
+          <w:b/>
+        </w:rPr>
+        <w:t>Div</w:t>
+      </w:r>
+      <w:r>
+        <w:rPr>
+          <w:lang w:val="en-US"/>
+        </w:rPr>
+        <w:t xml:space="preserve"> Yaitu</w:t>
       </w:r>
       <w:r>
         <w:t xml:space="preserve"> </w:t>
       </w:r>
       <w:r>
         <w:rPr>
+          <w:b/>
+        </w:rPr>
+        <w:t>HEADER</w:t>
+      </w:r>
+      <w:r>
+        <w:rPr>
+          <w:b/>
+        </w:rPr>
+        <w:t xml:space="preserve">, </w:t>
+      </w:r>
+      <w:r>
+        <w:rPr>
+          <w:b/>
+        </w:rPr>
+        <w:t>NAV</w:t>
+      </w:r>
+      <w:r>
+        <w:rPr>
+          <w:b/>
+        </w:rPr>
+        <w:t xml:space="preserve">, </w:t>
+      </w:r>
+      <w:r>
+        <w:rPr>
+          <w:b/>
+        </w:rPr>
+        <w:t>ARTICLE</w:t>
+      </w:r>
+      <w:r>
+        <w:rPr>
+          <w:b/>
+        </w:rPr>
+        <w:t xml:space="preserve">, </w:t>
+      </w:r>
+      <w:r>
+        <w:rPr>
+          <w:b/>
+        </w:rPr>
+        <w:t>ASIDE</w:t>
+      </w:r>
+      <w:r>
+        <w:rPr>
+          <w:b/>
+        </w:rPr>
+        <w:t xml:space="preserve">, </w:t>
+      </w:r>
+      <w:r>
+        <w:rPr>
+          <w:b/>
+        </w:rPr>
+        <w:t xml:space="preserve">FOOTER  </w:t>
+      </w:r>
+      <w:r>
+        <w:rPr>
           <w:lang w:val="en-US"/>
         </w:rPr>
-        <w:t xml:space="preserve">Mekanisme penggunaan CSS dengan 3 cara, yaitu </w:t>
-      </w:r>
-      <w:r>
-        <w:rPr>
-          <w:b/>
+        <w:t xml:space="preserve"> </w:t>
+      </w:r>
+    </w:p>
+    <w:p>
+      <w:r>
+        <w:rPr>
           <w:lang w:val="en-US"/>
         </w:rPr>
-        <w:t xml:space="preserve">Inline, embed, </w:t>
-      </w:r>
+        <w:t xml:space="preserve">6. </w:t>
+      </w:r>
+      <w:r>
+        <w:t xml:space="preserve"> Saya Mengerti Cara Memperindah Layout Web Dengan Float Dan Membersihkan Float </w:t>
+      </w:r>
+    </w:p>
+    <w:p>
       <w:r>
         <w:rPr>
           <w:lang w:val="en-US"/>
         </w:rPr>
-        <w:t xml:space="preserve">dan </w:t>
-      </w:r>
-      <w:r>
-        <w:rPr>
-          <w:b/>
+        <w:t xml:space="preserve">7. </w:t>
+      </w:r>
+      <w:r>
+        <w:t xml:space="preserve">Saya Mengerti Bagai Mana Cara Membuat </w:t>
+      </w:r>
+      <w:r>
+        <w:rPr>
+          <w:b/>
+        </w:rPr>
+        <w:t xml:space="preserve">CSS DROPDOWN </w:t>
+      </w:r>
+      <w:r>
+        <w:t xml:space="preserve">Dengan Memanfaat Kan Properti </w:t>
+      </w:r>
+      <w:r>
+        <w:rPr>
+          <w:b/>
+        </w:rPr>
+        <w:t>:Hover</w:t>
+      </w:r>
+      <w:r>
+        <w:rPr>
+          <w:b/>
+        </w:rPr>
+        <w:t xml:space="preserve">,Display, </w:t>
+      </w:r>
+      <w:r>
+        <w:t xml:space="preserve">Dan </w:t>
+      </w:r>
+      <w:r>
+        <w:rPr>
+          <w:b/>
+        </w:rPr>
+        <w:t xml:space="preserve">Visibility. </w:t>
+      </w:r>
+      <w:r>
+        <w:rPr>
+          <w:b/>
+        </w:rPr>
+        <w:t xml:space="preserve">CSS </w:t>
+      </w:r>
+      <w:r>
+        <w:rPr>
+          <w:b/>
+        </w:rPr>
+        <w:t>Dropdown</w:t>
+      </w:r>
+      <w:r>
+        <w:t xml:space="preserve"> Dapat Menghemat Tempat Dan Sekaligus Mempercantik Tampilan Web. </w:t>
+      </w:r>
+    </w:p>
+    <w:p>
+      <w:r>
+        <w:t xml:space="preserve">8. </w:t>
+      </w:r>
+      <w:r>
+        <w:t xml:space="preserve">ID </w:t>
+      </w:r>
+      <w:r>
+        <w:t xml:space="preserve">Dan </w:t>
+      </w:r>
+      <w:r>
+        <w:t xml:space="preserve">Class </w:t>
+      </w:r>
+      <w:r>
+        <w:t xml:space="preserve">Memiliki Fungsi Yang Sama Yaitu Sebagai Selector Untuk Membuat Tag Lebih Spesifik,      </w:t>
+      </w:r>
+      <w:r>
+        <w:t xml:space="preserve">Perbedaan </w:t>
+      </w:r>
+      <w:r>
+        <w:t xml:space="preserve">Dari </w:t>
+      </w:r>
+      <w:r>
+        <w:rPr>
+          <w:b/>
+        </w:rPr>
+        <w:t xml:space="preserve">ID </w:t>
+      </w:r>
+      <w:r>
+        <w:t xml:space="preserve">Dan </w:t>
+      </w:r>
+      <w:r>
+        <w:rPr>
+          <w:b/>
+        </w:rPr>
+        <w:t xml:space="preserve">Class </w:t>
+      </w:r>
+      <w:r>
+        <w:t xml:space="preserve">Adalah Dimana </w:t>
+      </w:r>
+      <w:r>
+        <w:rPr>
+          <w:b/>
+        </w:rPr>
+        <w:t>Id</w:t>
+      </w:r>
+      <w:r>
+        <w:t xml:space="preserve"> Hanya  Bisa Dipanggil Di Css Sekali, Namun </w:t>
+      </w:r>
+      <w:r>
+        <w:rPr>
+          <w:b/>
+        </w:rPr>
+        <w:t>Class</w:t>
+      </w:r>
+      <w:r>
+        <w:rPr>
+          <w:b/>
+        </w:rPr>
+        <w:t xml:space="preserve"> </w:t>
+      </w:r>
+      <w:r>
+        <w:t>Dapat Dipanggil Hingga Beberapa Kali.</w:t>
+      </w:r>
+    </w:p>
+    <w:p>
+      <w:pPr>
+        <w:rPr>
+          <w:b/>
+          <w:i/>
+        </w:rPr>
+      </w:pPr>
+      <w:r>
+        <w:t xml:space="preserve">9. </w:t>
+      </w:r>
+      <w:r>
+        <w:rPr>
+          <w:i/>
+        </w:rPr>
+        <w:t xml:space="preserve"> </w:t>
+      </w:r>
+      <w:r>
+        <w:rPr>
+          <w:i/>
+        </w:rPr>
+        <w:t xml:space="preserve">Position </w:t>
+      </w:r>
+      <w:r>
+        <w:rPr>
+          <w:b/>
+          <w:i/>
+        </w:rPr>
+        <w:t>Absolute</w:t>
+      </w:r>
+      <w:r>
+        <w:rPr>
+          <w:b/>
+          <w:i/>
+        </w:rPr>
+        <w:t>, Relative, Fixed, Sticky, Dan Static</w:t>
+      </w:r>
+    </w:p>
+    <w:p>
+      <w:pPr>
+        <w:rPr>
+          <w:b/>
+          <w:bCs/>
+        </w:rPr>
+      </w:pPr>
+      <w:r>
+        <w:rPr>
+          <w:b/>
+          <w:bCs/>
+        </w:rPr>
+        <w:t>Saya Belum Mengerti</w:t>
+      </w:r>
+    </w:p>
+    <w:p>
+      <w:pPr>
+        <w:pStyle w:val="ListParagraph"/>
+        <w:numPr>
+          <w:ilvl w:val="0"/>
+          <w:numId w:val="1"/>
+        </w:numPr>
+      </w:pPr>
+      <w:r>
+        <w:t>cara memperbagus tampilan web</w:t>
+      </w:r>
+    </w:p>
+    <w:p>
+      <w:pPr>
+        <w:pStyle w:val="ListParagraph"/>
+        <w:numPr>
+          <w:ilvl w:val="0"/>
+          <w:numId w:val="1"/>
+        </w:numPr>
+        <w:rPr>
           <w:lang w:val="en-US"/>
         </w:rPr>
-        <w:t>external link</w:t>
-      </w:r>
-    </w:p>
-    <w:p>
-      <w:r>
-        <w:t>3</w:t>
-      </w:r>
-      <w:r>
+      </w:pPr>
+      <w:r>
+        <w:t>Bootstrap</w:t>
+      </w:r>
+    </w:p>
+    <w:p>
+      <w:pPr>
+        <w:pStyle w:val="ListParagraph"/>
+        <w:numPr>
+          <w:ilvl w:val="0"/>
+          <w:numId w:val="1"/>
+        </w:numPr>
         <w:rPr>
           <w:lang w:val="en-US"/>
         </w:rPr>
-        <w:t>. Penggunaan tag &lt;img&gt; beserta cara pemanggilan gambar</w:t>
-      </w:r>
-    </w:p>
-    <w:p>
-      <w:pPr>
+      </w:pPr>
+      <w:r>
+        <w:t>Penggunaan</w:t>
+      </w:r>
+      <w:r>
+        <w:t xml:space="preserve"> dari properti CSS D</w:t>
+      </w:r>
+      <w:r>
+        <w:t>isplay</w:t>
+      </w:r>
+    </w:p>
+    <w:p>
+      <w:pPr>
+        <w:pStyle w:val="ListParagraph"/>
+        <w:numPr>
+          <w:ilvl w:val="0"/>
+          <w:numId w:val="1"/>
+        </w:numPr>
         <w:rPr>
           <w:lang w:val="en-US"/>
         </w:rPr>
       </w:pPr>
       <w:r>
-        <w:t xml:space="preserve">4. </w:t>
-      </w:r>
-      <w:r>
-        <w:rPr>
-          <w:lang w:val="en-US"/>
-        </w:rPr>
-        <w:t>Mmebuat hyperlink</w:t>
-      </w:r>
-    </w:p>
-    <w:p>
-      <w:pPr>
-        <w:rPr>
-          <w:lang w:val="en-US"/>
-        </w:rPr>
-      </w:pPr>
-      <w:r>
-        <w:t xml:space="preserve">5. </w:t>
-      </w:r>
-      <w:r>
-        <w:rPr>
-          <w:lang w:val="en-US"/>
-        </w:rPr>
-        <w:t>H1 H2 H3 dst.</w:t>
-      </w:r>
-    </w:p>
-    <w:p>
-      <w:pPr>
-        <w:rPr>
-          <w:lang w:val="en-US"/>
-        </w:rPr>
-      </w:pPr>
-      <w:r>
-        <w:rPr>
-          <w:lang w:val="en-US"/>
-        </w:rPr>
-        <w:t xml:space="preserve">6. </w:t>
-      </w:r>
-      <w:r>
-        <w:rPr>
-          <w:lang w:val="en-US"/>
-        </w:rPr>
-        <w:t>membuat tabel</w:t>
-      </w:r>
-    </w:p>
-    <w:p>
-      <w:pPr>
-        <w:rPr>
-          <w:b/>
-          <w:lang w:val="en-US"/>
-        </w:rPr>
-      </w:pPr>
-      <w:r>
-        <w:rPr>
-          <w:lang w:val="en-US"/>
-        </w:rPr>
-        <w:t xml:space="preserve">7. </w:t>
-      </w:r>
-      <w:r>
-        <w:rPr>
-          <w:b/>
-          <w:lang w:val="en-US"/>
-        </w:rPr>
-        <w:t xml:space="preserve">rowspan </w:t>
-      </w:r>
-      <w:r>
-        <w:rPr>
-          <w:lang w:val="en-US"/>
-        </w:rPr>
-        <w:t xml:space="preserve">dan </w:t>
-      </w:r>
-      <w:r>
-        <w:rPr>
-          <w:b/>
-          <w:lang w:val="en-US"/>
-        </w:rPr>
-        <w:t>colspan</w:t>
-      </w:r>
-    </w:p>
-    <w:p/>
-    <w:p>
-      <w:pPr>
-        <w:rPr>
-          <w:b/>
-          <w:bCs/>
-        </w:rPr>
-      </w:pPr>
-      <w:r>
-        <w:rPr>
-          <w:b/>
-          <w:bCs/>
-        </w:rPr>
-        <w:t>Saya Belum Mengerti</w:t>
-      </w:r>
-    </w:p>
-    <w:p>
-      <w:pPr>
-        <w:rPr>
-          <w:lang w:val="en-US"/>
-        </w:rPr>
-      </w:pPr>
-      <w:r>
-        <w:t>1.</w:t>
-      </w:r>
-      <w:r>
-        <w:t xml:space="preserve"> </w:t>
-      </w:r>
-      <w:r>
-        <w:rPr>
-          <w:lang w:val="en-US"/>
-        </w:rPr>
-        <w:t xml:space="preserve">penggunaan </w:t>
-      </w:r>
-      <w:r>
-        <w:rPr>
-          <w:b/>
-          <w:lang w:val="en-US"/>
-        </w:rPr>
-        <w:t>ID</w:t>
-      </w:r>
-    </w:p>
-    <w:p>
-      <w:pPr>
-        <w:rPr>
-          <w:lang w:val="en-US"/>
-        </w:rPr>
-      </w:pPr>
-      <w:r>
-        <w:t>2.</w:t>
-      </w:r>
-      <w:r>
-        <w:t xml:space="preserve"> </w:t>
-      </w:r>
-      <w:r>
-        <w:rPr>
-          <w:lang w:val="en-US"/>
-        </w:rPr>
-        <w:t xml:space="preserve">cara memproses form dengan </w:t>
-      </w:r>
-      <w:r>
-        <w:rPr>
-          <w:b/>
-          <w:lang w:val="en-US"/>
-        </w:rPr>
-        <w:t>PHP</w:t>
-      </w:r>
-    </w:p>
-    <w:p>
-      <w:pPr>
-        <w:rPr>
-          <w:b/>
-          <w:lang w:val="en-US"/>
-        </w:rPr>
-      </w:pPr>
-      <w:r>
-        <w:t xml:space="preserve">3. </w:t>
-      </w:r>
-      <w:r>
-        <w:rPr>
-          <w:lang w:val="en-US"/>
-        </w:rPr>
-        <w:t xml:space="preserve">penggunaan </w:t>
-      </w:r>
-      <w:r>
-        <w:rPr>
-          <w:b/>
-          <w:lang w:val="en-US"/>
-        </w:rPr>
-        <w:t>CSS</w:t>
-      </w:r>
-    </w:p>
-    <w:p>
-      <w:pPr>
-        <w:rPr>
-          <w:lang w:val="en-US"/>
-        </w:rPr>
-      </w:pPr>
-      <w:r>
-        <w:t xml:space="preserve">4. </w:t>
-      </w:r>
-      <w:r>
-        <w:rPr>
-          <w:lang w:val="en-US"/>
-        </w:rPr>
-        <w:t>pengunaan atribut tag &lt;meta&gt;</w:t>
+        <w:t xml:space="preserve">Properti </w:t>
+      </w:r>
+      <w:r>
+        <w:t>font family</w:t>
       </w:r>
       <w:bookmarkStart w:id="0" w:name="_GoBack"/>
       <w:bookmarkEnd w:id="0"/>
@@ -424,7 +640,7 @@
       </w:pPr>
     </w:p>
     <w:sectPr>
-      <w:headerReference w:type="default" r:id="rId6"/>
+      <w:headerReference w:type="default" r:id="rId7"/>
       <w:pgSz w:w="11906" w:h="16838"/>
       <w:pgMar w:top="1440" w:right="1440" w:bottom="1440" w:left="1440" w:header="708" w:footer="708" w:gutter="0"/>
       <w:cols w:space="708"/>
@@ -616,6 +832,103 @@
     </w:pPr>
   </w:p>
 </w:hdr>
+</file>
+
+<file path=word/numbering.xml><?xml version="1.0" encoding="utf-8"?>
+<w:numbering xmlns:wpc="http://schemas.microsoft.com/office/word/2010/wordprocessingCanvas" xmlns:mc="http://schemas.openxmlformats.org/markup-compatibility/2006" xmlns:o="urn:schemas-microsoft-com:office:office" xmlns:r="http://schemas.openxmlformats.org/officeDocument/2006/relationships" xmlns:m="http://schemas.openxmlformats.org/officeDocument/2006/math" xmlns:v="urn:schemas-microsoft-com:vml" xmlns:wp14="http://schemas.microsoft.com/office/word/2010/wordprocessingDrawing" xmlns:wp="http://schemas.openxmlformats.org/drawingml/2006/wordprocessingDrawing" xmlns:w10="urn:schemas-microsoft-com:office:word" xmlns:w="http://schemas.openxmlformats.org/wordprocessingml/2006/main" xmlns:w14="http://schemas.microsoft.com/office/word/2010/wordml" xmlns:w15="http://schemas.microsoft.com/office/word/2012/wordml" xmlns:wpg="http://schemas.microsoft.com/office/word/2010/wordprocessingGroup" xmlns:wpi="http://schemas.microsoft.com/office/word/2010/wordprocessingInk" xmlns:wne="http://schemas.microsoft.com/office/word/2006/wordml" xmlns:wps="http://schemas.microsoft.com/office/word/2010/wordprocessingShape" mc:Ignorable="w14 w15 wp14">
+  <w:abstractNum w:abstractNumId="0">
+    <w:nsid w:val="53693B46"/>
+    <w:multiLevelType w:val="hybridMultilevel"/>
+    <w:tmpl w:val="A61E3EEA"/>
+    <w:lvl w:ilvl="0" w:tplc="0409000F">
+      <w:start w:val="1"/>
+      <w:numFmt w:val="decimal"/>
+      <w:lvlText w:val="%1."/>
+      <w:lvlJc w:val="left"/>
+      <w:pPr>
+        <w:ind w:left="720" w:hanging="360"/>
+      </w:pPr>
+      <w:rPr>
+        <w:rFonts w:hint="default"/>
+      </w:rPr>
+    </w:lvl>
+    <w:lvl w:ilvl="1" w:tplc="04090019" w:tentative="1">
+      <w:start w:val="1"/>
+      <w:numFmt w:val="lowerLetter"/>
+      <w:lvlText w:val="%2."/>
+      <w:lvlJc w:val="left"/>
+      <w:pPr>
+        <w:ind w:left="1440" w:hanging="360"/>
+      </w:pPr>
+    </w:lvl>
+    <w:lvl w:ilvl="2" w:tplc="0409001B" w:tentative="1">
+      <w:start w:val="1"/>
+      <w:numFmt w:val="lowerRoman"/>
+      <w:lvlText w:val="%3."/>
+      <w:lvlJc w:val="right"/>
+      <w:pPr>
+        <w:ind w:left="2160" w:hanging="180"/>
+      </w:pPr>
+    </w:lvl>
+    <w:lvl w:ilvl="3" w:tplc="0409000F" w:tentative="1">
+      <w:start w:val="1"/>
+      <w:numFmt w:val="decimal"/>
+      <w:lvlText w:val="%4."/>
+      <w:lvlJc w:val="left"/>
+      <w:pPr>
+        <w:ind w:left="2880" w:hanging="360"/>
+      </w:pPr>
+    </w:lvl>
+    <w:lvl w:ilvl="4" w:tplc="04090019" w:tentative="1">
+      <w:start w:val="1"/>
+      <w:numFmt w:val="lowerLetter"/>
+      <w:lvlText w:val="%5."/>
+      <w:lvlJc w:val="left"/>
+      <w:pPr>
+        <w:ind w:left="3600" w:hanging="360"/>
+      </w:pPr>
+    </w:lvl>
+    <w:lvl w:ilvl="5" w:tplc="0409001B" w:tentative="1">
+      <w:start w:val="1"/>
+      <w:numFmt w:val="lowerRoman"/>
+      <w:lvlText w:val="%6."/>
+      <w:lvlJc w:val="right"/>
+      <w:pPr>
+        <w:ind w:left="4320" w:hanging="180"/>
+      </w:pPr>
+    </w:lvl>
+    <w:lvl w:ilvl="6" w:tplc="0409000F" w:tentative="1">
+      <w:start w:val="1"/>
+      <w:numFmt w:val="decimal"/>
+      <w:lvlText w:val="%7."/>
+      <w:lvlJc w:val="left"/>
+      <w:pPr>
+        <w:ind w:left="5040" w:hanging="360"/>
+      </w:pPr>
+    </w:lvl>
+    <w:lvl w:ilvl="7" w:tplc="04090019" w:tentative="1">
+      <w:start w:val="1"/>
+      <w:numFmt w:val="lowerLetter"/>
+      <w:lvlText w:val="%8."/>
+      <w:lvlJc w:val="left"/>
+      <w:pPr>
+        <w:ind w:left="5760" w:hanging="360"/>
+      </w:pPr>
+    </w:lvl>
+    <w:lvl w:ilvl="8" w:tplc="0409001B" w:tentative="1">
+      <w:start w:val="1"/>
+      <w:numFmt w:val="lowerRoman"/>
+      <w:lvlText w:val="%9."/>
+      <w:lvlJc w:val="right"/>
+      <w:pPr>
+        <w:ind w:left="6480" w:hanging="180"/>
+      </w:pPr>
+    </w:lvl>
+  </w:abstractNum>
+  <w:num w:numId="1">
+    <w:abstractNumId w:val="0"/>
+  </w:num>
+</w:numbering>
 </file>
 
 <file path=word/styles.xml><?xml version="1.0" encoding="utf-8"?>
@@ -1109,6 +1422,17 @@
     <w:uiPriority w:val="99"/>
     <w:rsid w:val="00820E62"/>
   </w:style>
+  <w:style w:type="paragraph" w:styleId="ListParagraph">
+    <w:name w:val="List Paragraph"/>
+    <w:basedOn w:val="Normal"/>
+    <w:uiPriority w:val="34"/>
+    <w:qFormat/>
+    <w:rsid w:val="00BA51B8"/>
+    <w:pPr>
+      <w:ind w:left="720"/>
+      <w:contextualSpacing/>
+    </w:pPr>
+  </w:style>
 </w:styles>
 </file>
 

</xml_diff>